<commit_message>
TH Su Dung Select Join
</commit_message>
<xml_diff>
--- a/ThietKeCSDL/BÀI TẬP CHUYỂN ĐỔI EDR SANG MÔ HÌNH QUAN HỆ.docx
+++ b/ThietKeCSDL/BÀI TẬP CHUYỂN ĐỔI EDR SANG MÔ HÌNH QUAN HỆ.docx
@@ -309,6 +309,42 @@
       <w:pPr>
         <w:pStyle w:val="ListParagraph"/>
         <w:numPr>
+          <w:ilvl w:val="1"/>
+          <w:numId w:val="1"/>
+        </w:numPr>
+        <w:rPr>
+          <w:rFonts w:ascii="Times New Roman" w:hAnsi="Times New Roman" w:cs="Times New Roman"/>
+        </w:rPr>
+      </w:pPr>
+      <w:r>
+        <w:rPr>
+          <w:rFonts w:ascii="Times New Roman" w:hAnsi="Times New Roman" w:cs="Times New Roman"/>
+        </w:rPr>
+        <w:t>Đơn giá nhập</w:t>
+      </w:r>
+    </w:p>
+    <w:p>
+      <w:pPr>
+        <w:pStyle w:val="ListParagraph"/>
+        <w:numPr>
+          <w:ilvl w:val="1"/>
+          <w:numId w:val="1"/>
+        </w:numPr>
+        <w:rPr>
+          <w:rFonts w:ascii="Times New Roman" w:hAnsi="Times New Roman" w:cs="Times New Roman"/>
+        </w:rPr>
+      </w:pPr>
+      <w:r>
+        <w:rPr>
+          <w:rFonts w:ascii="Times New Roman" w:hAnsi="Times New Roman" w:cs="Times New Roman"/>
+        </w:rPr>
+        <w:t>Số lượng nhập</w:t>
+      </w:r>
+    </w:p>
+    <w:p>
+      <w:pPr>
+        <w:pStyle w:val="ListParagraph"/>
+        <w:numPr>
           <w:ilvl w:val="0"/>
           <w:numId w:val="1"/>
         </w:numPr>
@@ -365,6 +401,42 @@
     </w:p>
     <w:p>
       <w:pPr>
+        <w:pStyle w:val="ListParagraph"/>
+        <w:numPr>
+          <w:ilvl w:val="1"/>
+          <w:numId w:val="1"/>
+        </w:numPr>
+        <w:rPr>
+          <w:rFonts w:ascii="Times New Roman" w:hAnsi="Times New Roman" w:cs="Times New Roman"/>
+        </w:rPr>
+      </w:pPr>
+      <w:r>
+        <w:rPr>
+          <w:rFonts w:ascii="Times New Roman" w:hAnsi="Times New Roman" w:cs="Times New Roman"/>
+        </w:rPr>
+        <w:t>Đơn giá xuất</w:t>
+      </w:r>
+    </w:p>
+    <w:p>
+      <w:pPr>
+        <w:pStyle w:val="ListParagraph"/>
+        <w:numPr>
+          <w:ilvl w:val="1"/>
+          <w:numId w:val="1"/>
+        </w:numPr>
+        <w:rPr>
+          <w:rFonts w:ascii="Times New Roman" w:hAnsi="Times New Roman" w:cs="Times New Roman"/>
+        </w:rPr>
+      </w:pPr>
+      <w:r>
+        <w:rPr>
+          <w:rFonts w:ascii="Times New Roman" w:hAnsi="Times New Roman" w:cs="Times New Roman"/>
+        </w:rPr>
+        <w:t>Số lượng xuất</w:t>
+      </w:r>
+    </w:p>
+    <w:p>
+      <w:pPr>
         <w:rPr>
           <w:rFonts w:ascii="Times New Roman" w:hAnsi="Times New Roman" w:cs="Times New Roman"/>
         </w:rPr>
@@ -393,95 +465,168 @@
         </w:rPr>
         <w:t>Mối QH 1-n:</w:t>
       </w:r>
-    </w:p>
-    <w:p>
-      <w:pPr>
-        <w:pStyle w:val="ListParagraph"/>
-        <w:numPr>
-          <w:ilvl w:val="1"/>
-          <w:numId w:val="1"/>
-        </w:numPr>
-        <w:rPr>
-          <w:rFonts w:ascii="Times New Roman" w:hAnsi="Times New Roman" w:cs="Times New Roman"/>
-        </w:rPr>
-      </w:pPr>
-      <w:r>
-        <w:rPr>
-          <w:rFonts w:ascii="Times New Roman" w:hAnsi="Times New Roman" w:cs="Times New Roman"/>
-        </w:rPr>
-        <w:t>Một Nhà CC có thể Cung cấp nhiều Đơn ĐH</w:t>
-      </w:r>
-    </w:p>
-    <w:p>
-      <w:pPr>
-        <w:pStyle w:val="ListParagraph"/>
-        <w:numPr>
-          <w:ilvl w:val="0"/>
-          <w:numId w:val="1"/>
-        </w:numPr>
-        <w:rPr>
-          <w:rFonts w:ascii="Times New Roman" w:hAnsi="Times New Roman" w:cs="Times New Roman"/>
-        </w:rPr>
-      </w:pPr>
-      <w:r>
-        <w:rPr>
-          <w:rFonts w:ascii="Times New Roman" w:hAnsi="Times New Roman" w:cs="Times New Roman"/>
-        </w:rPr>
-        <w:t>Mối QH n-n:</w:t>
-      </w:r>
-    </w:p>
-    <w:p>
-      <w:pPr>
-        <w:pStyle w:val="ListParagraph"/>
-        <w:numPr>
-          <w:ilvl w:val="1"/>
-          <w:numId w:val="1"/>
-        </w:numPr>
-        <w:rPr>
-          <w:rFonts w:ascii="Times New Roman" w:hAnsi="Times New Roman" w:cs="Times New Roman"/>
-        </w:rPr>
-      </w:pPr>
-      <w:r>
-        <w:rPr>
-          <w:rFonts w:ascii="Times New Roman" w:hAnsi="Times New Roman" w:cs="Times New Roman"/>
-        </w:rPr>
-        <w:t>Nhiều Đơn ĐH đặt được nhiều Vật tư</w:t>
-      </w:r>
-    </w:p>
-    <w:p>
-      <w:pPr>
-        <w:pStyle w:val="ListParagraph"/>
-        <w:numPr>
-          <w:ilvl w:val="1"/>
-          <w:numId w:val="1"/>
-        </w:numPr>
-        <w:rPr>
-          <w:rFonts w:ascii="Times New Roman" w:hAnsi="Times New Roman" w:cs="Times New Roman"/>
-        </w:rPr>
-      </w:pPr>
-      <w:r>
-        <w:rPr>
-          <w:rFonts w:ascii="Times New Roman" w:hAnsi="Times New Roman" w:cs="Times New Roman"/>
-        </w:rPr>
-        <w:t>Nhiều Vật tư có Nhiều PN</w:t>
-      </w:r>
-    </w:p>
-    <w:p>
-      <w:pPr>
-        <w:pStyle w:val="ListParagraph"/>
-        <w:numPr>
-          <w:ilvl w:val="1"/>
-          <w:numId w:val="1"/>
-        </w:numPr>
-        <w:rPr>
-          <w:rFonts w:ascii="Times New Roman" w:hAnsi="Times New Roman" w:cs="Times New Roman"/>
-        </w:rPr>
-      </w:pPr>
-      <w:r>
-        <w:rPr>
-          <w:rFonts w:ascii="Times New Roman" w:hAnsi="Times New Roman" w:cs="Times New Roman"/>
-        </w:rPr>
-        <w:t>Nhiều VT có nhiều PX</w:t>
+      <w:r>
+        <w:rPr>
+          <w:rFonts w:ascii="Times New Roman" w:hAnsi="Times New Roman" w:cs="Times New Roman"/>
+          <w:noProof/>
+        </w:rPr>
+        <w:t xml:space="preserve">                   </w:t>
+      </w:r>
+    </w:p>
+    <w:p>
+      <w:pPr>
+        <w:pStyle w:val="ListParagraph"/>
+        <w:numPr>
+          <w:ilvl w:val="1"/>
+          <w:numId w:val="1"/>
+        </w:numPr>
+        <w:rPr>
+          <w:rFonts w:ascii="Times New Roman" w:hAnsi="Times New Roman" w:cs="Times New Roman"/>
+        </w:rPr>
+      </w:pPr>
+      <w:r>
+        <w:rPr>
+          <w:rFonts w:ascii="Times New Roman" w:hAnsi="Times New Roman" w:cs="Times New Roman"/>
+        </w:rPr>
+        <w:t xml:space="preserve">Nhà CC </w:t>
+      </w:r>
+      <w:r>
+        <w:rPr>
+          <w:rFonts w:ascii="Times New Roman" w:hAnsi="Times New Roman" w:cs="Times New Roman"/>
+        </w:rPr>
+        <w:t xml:space="preserve">     (1) ---------- (n) Đơn Đ</w:t>
+      </w:r>
+      <w:r>
+        <w:rPr>
+          <w:rFonts w:ascii="Times New Roman" w:hAnsi="Times New Roman" w:cs="Times New Roman"/>
+        </w:rPr>
+        <w:t>h</w:t>
+      </w:r>
+    </w:p>
+    <w:p>
+      <w:pPr>
+        <w:pStyle w:val="ListParagraph"/>
+        <w:numPr>
+          <w:ilvl w:val="1"/>
+          <w:numId w:val="1"/>
+        </w:numPr>
+        <w:rPr>
+          <w:rFonts w:ascii="Times New Roman" w:hAnsi="Times New Roman" w:cs="Times New Roman"/>
+        </w:rPr>
+      </w:pPr>
+      <w:r>
+        <w:rPr>
+          <w:rFonts w:ascii="Times New Roman" w:hAnsi="Times New Roman" w:cs="Times New Roman"/>
+        </w:rPr>
+        <w:t xml:space="preserve">Đơn Đh      </w:t>
+      </w:r>
+      <w:r>
+        <w:rPr>
+          <w:rFonts w:ascii="Times New Roman" w:hAnsi="Times New Roman" w:cs="Times New Roman"/>
+        </w:rPr>
+        <w:t>(</w:t>
+      </w:r>
+      <w:r>
+        <w:rPr>
+          <w:rFonts w:ascii="Times New Roman" w:hAnsi="Times New Roman" w:cs="Times New Roman"/>
+        </w:rPr>
+        <w:t>1</w:t>
+      </w:r>
+      <w:r>
+        <w:rPr>
+          <w:rFonts w:ascii="Times New Roman" w:hAnsi="Times New Roman" w:cs="Times New Roman"/>
+        </w:rPr>
+        <w:t xml:space="preserve">) ---------- (n) </w:t>
+      </w:r>
+      <w:r>
+        <w:rPr>
+          <w:rFonts w:ascii="Times New Roman" w:hAnsi="Times New Roman" w:cs="Times New Roman"/>
+        </w:rPr>
+        <w:t>Vật tư</w:t>
+      </w:r>
+    </w:p>
+    <w:p>
+      <w:pPr>
+        <w:pStyle w:val="ListParagraph"/>
+        <w:numPr>
+          <w:ilvl w:val="1"/>
+          <w:numId w:val="1"/>
+        </w:numPr>
+        <w:rPr>
+          <w:rFonts w:ascii="Times New Roman" w:hAnsi="Times New Roman" w:cs="Times New Roman"/>
+        </w:rPr>
+      </w:pPr>
+      <w:r>
+        <w:rPr>
+          <w:rFonts w:ascii="Times New Roman" w:hAnsi="Times New Roman" w:cs="Times New Roman"/>
+        </w:rPr>
+        <w:t>Phiếu nhập (</w:t>
+      </w:r>
+      <w:r>
+        <w:rPr>
+          <w:rFonts w:ascii="Times New Roman" w:hAnsi="Times New Roman" w:cs="Times New Roman"/>
+        </w:rPr>
+        <w:t>1</w:t>
+      </w:r>
+      <w:r>
+        <w:rPr>
+          <w:rFonts w:ascii="Times New Roman" w:hAnsi="Times New Roman" w:cs="Times New Roman"/>
+        </w:rPr>
+        <w:t>) ---------- (n) Vật tư</w:t>
+      </w:r>
+    </w:p>
+    <w:p>
+      <w:pPr>
+        <w:pStyle w:val="ListParagraph"/>
+        <w:numPr>
+          <w:ilvl w:val="1"/>
+          <w:numId w:val="1"/>
+        </w:numPr>
+        <w:rPr>
+          <w:rFonts w:ascii="Times New Roman" w:hAnsi="Times New Roman" w:cs="Times New Roman"/>
+        </w:rPr>
+      </w:pPr>
+      <w:r>
+        <w:rPr>
+          <w:rFonts w:ascii="Times New Roman" w:hAnsi="Times New Roman" w:cs="Times New Roman"/>
+        </w:rPr>
+        <w:t>Phiếu xuất</w:t>
+      </w:r>
+      <w:r>
+        <w:rPr>
+          <w:rFonts w:ascii="Times New Roman" w:hAnsi="Times New Roman" w:cs="Times New Roman"/>
+        </w:rPr>
+        <w:t xml:space="preserve"> </w:t>
+      </w:r>
+      <w:r>
+        <w:rPr>
+          <w:rFonts w:ascii="Times New Roman" w:hAnsi="Times New Roman" w:cs="Times New Roman"/>
+        </w:rPr>
+        <w:t xml:space="preserve"> </w:t>
+      </w:r>
+      <w:r>
+        <w:rPr>
+          <w:rFonts w:ascii="Times New Roman" w:hAnsi="Times New Roman" w:cs="Times New Roman"/>
+        </w:rPr>
+        <w:t>(</w:t>
+      </w:r>
+      <w:r>
+        <w:rPr>
+          <w:rFonts w:ascii="Times New Roman" w:hAnsi="Times New Roman" w:cs="Times New Roman"/>
+        </w:rPr>
+        <w:t>1</w:t>
+      </w:r>
+      <w:r>
+        <w:rPr>
+          <w:rFonts w:ascii="Times New Roman" w:hAnsi="Times New Roman" w:cs="Times New Roman"/>
+        </w:rPr>
+        <w:t xml:space="preserve">) ---------- (n) </w:t>
+      </w:r>
+      <w:r>
+        <w:rPr>
+          <w:rFonts w:ascii="Times New Roman" w:hAnsi="Times New Roman" w:cs="Times New Roman"/>
+        </w:rPr>
+        <w:t>Vật tư</w:t>
       </w:r>
     </w:p>
     <w:p>
@@ -495,202 +640,232 @@
           <w:rFonts w:ascii="Times New Roman" w:hAnsi="Times New Roman" w:cs="Times New Roman"/>
         </w:rPr>
         <w:t>Bước 3: Xác định các thuộc tính đa trị:</w:t>
-      </w:r>
-    </w:p>
-    <w:p>
-      <w:pPr>
-        <w:pStyle w:val="ListParagraph"/>
-        <w:numPr>
-          <w:ilvl w:val="0"/>
-          <w:numId w:val="1"/>
-        </w:numPr>
-        <w:rPr>
-          <w:rFonts w:ascii="Times New Roman" w:hAnsi="Times New Roman" w:cs="Times New Roman"/>
-        </w:rPr>
-      </w:pPr>
-      <w:r>
-        <w:rPr>
-          <w:rFonts w:ascii="Times New Roman" w:hAnsi="Times New Roman" w:cs="Times New Roman"/>
-        </w:rPr>
-        <w:t>Số PX</w:t>
-      </w:r>
-    </w:p>
-    <w:p>
-      <w:pPr>
-        <w:pStyle w:val="ListParagraph"/>
-        <w:numPr>
-          <w:ilvl w:val="0"/>
-          <w:numId w:val="1"/>
-        </w:numPr>
-        <w:rPr>
-          <w:rFonts w:ascii="Times New Roman" w:hAnsi="Times New Roman" w:cs="Times New Roman"/>
-        </w:rPr>
-      </w:pPr>
-      <w:r>
-        <w:rPr>
-          <w:rFonts w:ascii="Times New Roman" w:hAnsi="Times New Roman" w:cs="Times New Roman"/>
-        </w:rPr>
-        <w:t>Số PN</w:t>
-      </w:r>
-    </w:p>
-    <w:p>
-      <w:pPr>
-        <w:pStyle w:val="ListParagraph"/>
-        <w:numPr>
-          <w:ilvl w:val="0"/>
-          <w:numId w:val="1"/>
-        </w:numPr>
-        <w:rPr>
-          <w:rFonts w:ascii="Times New Roman" w:hAnsi="Times New Roman" w:cs="Times New Roman"/>
-        </w:rPr>
-      </w:pPr>
-      <w:r>
-        <w:rPr>
-          <w:rFonts w:ascii="Times New Roman" w:hAnsi="Times New Roman" w:cs="Times New Roman"/>
-        </w:rPr>
-        <w:t>Số ĐH</w:t>
-      </w:r>
-    </w:p>
-    <w:p>
-      <w:pPr>
-        <w:pStyle w:val="ListParagraph"/>
-        <w:numPr>
-          <w:ilvl w:val="0"/>
-          <w:numId w:val="1"/>
-        </w:numPr>
-        <w:rPr>
-          <w:rFonts w:ascii="Times New Roman" w:hAnsi="Times New Roman" w:cs="Times New Roman"/>
-        </w:rPr>
-      </w:pPr>
-      <w:r>
-        <w:rPr>
-          <w:rFonts w:ascii="Times New Roman" w:hAnsi="Times New Roman" w:cs="Times New Roman"/>
-        </w:rPr>
-        <w:t>Mã VT</w:t>
-      </w:r>
-    </w:p>
-    <w:p>
-      <w:pPr>
-        <w:pStyle w:val="ListParagraph"/>
-        <w:numPr>
-          <w:ilvl w:val="0"/>
-          <w:numId w:val="1"/>
-        </w:numPr>
-        <w:rPr>
-          <w:rFonts w:ascii="Times New Roman" w:hAnsi="Times New Roman" w:cs="Times New Roman"/>
-        </w:rPr>
-      </w:pPr>
-      <w:r>
-        <w:rPr>
-          <w:rFonts w:ascii="Times New Roman" w:hAnsi="Times New Roman" w:cs="Times New Roman"/>
-        </w:rPr>
-        <w:t>Mã NCC</w:t>
-      </w:r>
-    </w:p>
-    <w:p>
-      <w:pPr>
-        <w:rPr>
-          <w:rFonts w:ascii="Times New Roman" w:hAnsi="Times New Roman" w:cs="Times New Roman"/>
-        </w:rPr>
-      </w:pPr>
-      <w:r>
-        <w:rPr>
-          <w:rFonts w:ascii="Times New Roman" w:hAnsi="Times New Roman" w:cs="Times New Roman"/>
-        </w:rPr>
-        <w:t>Bước 4:  Danh sách các bảng sau khi chuyển đổi:</w:t>
-      </w:r>
-    </w:p>
-    <w:p>
-      <w:pPr>
-        <w:pStyle w:val="ListParagraph"/>
-        <w:numPr>
-          <w:ilvl w:val="0"/>
-          <w:numId w:val="1"/>
-        </w:numPr>
-        <w:rPr>
-          <w:rFonts w:ascii="Times New Roman" w:hAnsi="Times New Roman" w:cs="Times New Roman"/>
-        </w:rPr>
-      </w:pPr>
-      <w:r>
-        <w:rPr>
-          <w:rFonts w:ascii="Times New Roman" w:hAnsi="Times New Roman" w:cs="Times New Roman"/>
-        </w:rPr>
-        <w:t>Bảng Nhà CC</w:t>
-      </w:r>
-    </w:p>
-    <w:p>
-      <w:pPr>
-        <w:pStyle w:val="ListParagraph"/>
-        <w:numPr>
-          <w:ilvl w:val="0"/>
-          <w:numId w:val="1"/>
-        </w:numPr>
-        <w:rPr>
-          <w:rFonts w:ascii="Times New Roman" w:hAnsi="Times New Roman" w:cs="Times New Roman"/>
-        </w:rPr>
-      </w:pPr>
-      <w:r>
-        <w:rPr>
-          <w:rFonts w:ascii="Times New Roman" w:hAnsi="Times New Roman" w:cs="Times New Roman"/>
-        </w:rPr>
-        <w:t>Bảng Đơn Đặt Hàng</w:t>
-      </w:r>
-    </w:p>
-    <w:p>
-      <w:pPr>
-        <w:pStyle w:val="ListParagraph"/>
-        <w:numPr>
-          <w:ilvl w:val="0"/>
-          <w:numId w:val="1"/>
-        </w:numPr>
-        <w:rPr>
-          <w:rFonts w:ascii="Times New Roman" w:hAnsi="Times New Roman" w:cs="Times New Roman"/>
-        </w:rPr>
-      </w:pPr>
-      <w:r>
-        <w:rPr>
-          <w:rFonts w:ascii="Times New Roman" w:hAnsi="Times New Roman" w:cs="Times New Roman"/>
-        </w:rPr>
-        <w:t>Bảng Vật Tư</w:t>
-      </w:r>
-    </w:p>
-    <w:p>
-      <w:pPr>
-        <w:pStyle w:val="ListParagraph"/>
-        <w:numPr>
-          <w:ilvl w:val="0"/>
-          <w:numId w:val="1"/>
-        </w:numPr>
-        <w:rPr>
-          <w:rFonts w:ascii="Times New Roman" w:hAnsi="Times New Roman" w:cs="Times New Roman"/>
-        </w:rPr>
-      </w:pPr>
-      <w:r>
-        <w:rPr>
-          <w:rFonts w:ascii="Times New Roman" w:hAnsi="Times New Roman" w:cs="Times New Roman"/>
-        </w:rPr>
-        <w:t>Bảng Phiếu nhập</w:t>
-      </w:r>
-    </w:p>
-    <w:p>
-      <w:pPr>
-        <w:pStyle w:val="ListParagraph"/>
-        <w:numPr>
-          <w:ilvl w:val="0"/>
-          <w:numId w:val="1"/>
-        </w:numPr>
-        <w:rPr>
-          <w:rFonts w:ascii="Times New Roman" w:hAnsi="Times New Roman" w:cs="Times New Roman"/>
-        </w:rPr>
-      </w:pPr>
-      <w:r>
-        <w:rPr>
-          <w:rFonts w:ascii="Times New Roman" w:hAnsi="Times New Roman" w:cs="Times New Roman"/>
-        </w:rPr>
-        <w:t>Bảng Phiếu xuất</w:t>
       </w:r>
       <w:bookmarkStart w:id="0" w:name="_GoBack"/>
       <w:bookmarkEnd w:id="0"/>
+    </w:p>
+    <w:p>
+      <w:pPr>
+        <w:pStyle w:val="ListParagraph"/>
+        <w:numPr>
+          <w:ilvl w:val="0"/>
+          <w:numId w:val="1"/>
+        </w:numPr>
+        <w:rPr>
+          <w:rFonts w:ascii="Times New Roman" w:hAnsi="Times New Roman" w:cs="Times New Roman"/>
+        </w:rPr>
+      </w:pPr>
+      <w:r>
+        <w:rPr>
+          <w:rFonts w:ascii="Times New Roman" w:hAnsi="Times New Roman" w:cs="Times New Roman"/>
+        </w:rPr>
+        <w:t>Số PX</w:t>
+      </w:r>
+      <w:r>
+        <w:rPr>
+          <w:rFonts w:ascii="Times New Roman" w:hAnsi="Times New Roman" w:cs="Times New Roman"/>
+        </w:rPr>
+        <w:t>: Vật tư</w:t>
+      </w:r>
+    </w:p>
+    <w:p>
+      <w:pPr>
+        <w:pStyle w:val="ListParagraph"/>
+        <w:numPr>
+          <w:ilvl w:val="0"/>
+          <w:numId w:val="1"/>
+        </w:numPr>
+        <w:rPr>
+          <w:rFonts w:ascii="Times New Roman" w:hAnsi="Times New Roman" w:cs="Times New Roman"/>
+        </w:rPr>
+      </w:pPr>
+      <w:r>
+        <w:rPr>
+          <w:rFonts w:ascii="Times New Roman" w:hAnsi="Times New Roman" w:cs="Times New Roman"/>
+        </w:rPr>
+        <w:t>Số PN</w:t>
+      </w:r>
+      <w:r>
+        <w:rPr>
+          <w:rFonts w:ascii="Times New Roman" w:hAnsi="Times New Roman" w:cs="Times New Roman"/>
+        </w:rPr>
+        <w:t>: Vật tư</w:t>
+      </w:r>
+    </w:p>
+    <w:p>
+      <w:pPr>
+        <w:pStyle w:val="ListParagraph"/>
+        <w:numPr>
+          <w:ilvl w:val="0"/>
+          <w:numId w:val="1"/>
+        </w:numPr>
+        <w:rPr>
+          <w:rFonts w:ascii="Times New Roman" w:hAnsi="Times New Roman" w:cs="Times New Roman"/>
+        </w:rPr>
+      </w:pPr>
+      <w:r>
+        <w:rPr>
+          <w:rFonts w:ascii="Times New Roman" w:hAnsi="Times New Roman" w:cs="Times New Roman"/>
+        </w:rPr>
+        <w:t>Số ĐH</w:t>
+      </w:r>
+      <w:r>
+        <w:rPr>
+          <w:rFonts w:ascii="Times New Roman" w:hAnsi="Times New Roman" w:cs="Times New Roman"/>
+        </w:rPr>
+        <w:t>: Vật tư, Nhà CC</w:t>
+      </w:r>
+    </w:p>
+    <w:p>
+      <w:pPr>
+        <w:pStyle w:val="ListParagraph"/>
+        <w:numPr>
+          <w:ilvl w:val="0"/>
+          <w:numId w:val="1"/>
+        </w:numPr>
+        <w:rPr>
+          <w:rFonts w:ascii="Times New Roman" w:hAnsi="Times New Roman" w:cs="Times New Roman"/>
+        </w:rPr>
+      </w:pPr>
+      <w:r>
+        <w:rPr>
+          <w:rFonts w:ascii="Times New Roman" w:hAnsi="Times New Roman" w:cs="Times New Roman"/>
+        </w:rPr>
+        <w:t>Mã VT</w:t>
+      </w:r>
+      <w:r>
+        <w:rPr>
+          <w:rFonts w:ascii="Times New Roman" w:hAnsi="Times New Roman" w:cs="Times New Roman"/>
+        </w:rPr>
+        <w:t>: Phiếu xuất, Phiếu nhập</w:t>
+      </w:r>
+    </w:p>
+    <w:p>
+      <w:pPr>
+        <w:pStyle w:val="ListParagraph"/>
+        <w:numPr>
+          <w:ilvl w:val="0"/>
+          <w:numId w:val="1"/>
+        </w:numPr>
+        <w:rPr>
+          <w:rFonts w:ascii="Times New Roman" w:hAnsi="Times New Roman" w:cs="Times New Roman"/>
+        </w:rPr>
+      </w:pPr>
+      <w:r>
+        <w:rPr>
+          <w:rFonts w:ascii="Times New Roman" w:hAnsi="Times New Roman" w:cs="Times New Roman"/>
+        </w:rPr>
+        <w:t>Mã NCC</w:t>
+      </w:r>
+      <w:r>
+        <w:rPr>
+          <w:rFonts w:ascii="Times New Roman" w:hAnsi="Times New Roman" w:cs="Times New Roman"/>
+        </w:rPr>
+        <w:t>: Đơn ĐH</w:t>
+      </w:r>
+    </w:p>
+    <w:p>
+      <w:pPr>
+        <w:rPr>
+          <w:rFonts w:ascii="Times New Roman" w:hAnsi="Times New Roman" w:cs="Times New Roman"/>
+        </w:rPr>
+      </w:pPr>
+      <w:r>
+        <w:rPr>
+          <w:rFonts w:ascii="Times New Roman" w:hAnsi="Times New Roman" w:cs="Times New Roman"/>
+        </w:rPr>
+        <w:t>Bước 4:  Danh sách các bảng sau khi chuyển đổi:</w:t>
+      </w:r>
+    </w:p>
+    <w:p>
+      <w:pPr>
+        <w:pStyle w:val="ListParagraph"/>
+        <w:numPr>
+          <w:ilvl w:val="0"/>
+          <w:numId w:val="1"/>
+        </w:numPr>
+        <w:rPr>
+          <w:rFonts w:ascii="Times New Roman" w:hAnsi="Times New Roman" w:cs="Times New Roman"/>
+        </w:rPr>
+      </w:pPr>
+      <w:r>
+        <w:rPr>
+          <w:rFonts w:ascii="Times New Roman" w:hAnsi="Times New Roman" w:cs="Times New Roman"/>
+        </w:rPr>
+        <w:t>Bảng Nhà CC</w:t>
+      </w:r>
+    </w:p>
+    <w:p>
+      <w:pPr>
+        <w:pStyle w:val="ListParagraph"/>
+        <w:numPr>
+          <w:ilvl w:val="0"/>
+          <w:numId w:val="1"/>
+        </w:numPr>
+        <w:rPr>
+          <w:rFonts w:ascii="Times New Roman" w:hAnsi="Times New Roman" w:cs="Times New Roman"/>
+        </w:rPr>
+      </w:pPr>
+      <w:r>
+        <w:rPr>
+          <w:rFonts w:ascii="Times New Roman" w:hAnsi="Times New Roman" w:cs="Times New Roman"/>
+        </w:rPr>
+        <w:t>Bảng Đơn Đặt Hàng</w:t>
+      </w:r>
+    </w:p>
+    <w:p>
+      <w:pPr>
+        <w:pStyle w:val="ListParagraph"/>
+        <w:numPr>
+          <w:ilvl w:val="0"/>
+          <w:numId w:val="1"/>
+        </w:numPr>
+        <w:rPr>
+          <w:rFonts w:ascii="Times New Roman" w:hAnsi="Times New Roman" w:cs="Times New Roman"/>
+        </w:rPr>
+      </w:pPr>
+      <w:r>
+        <w:rPr>
+          <w:rFonts w:ascii="Times New Roman" w:hAnsi="Times New Roman" w:cs="Times New Roman"/>
+        </w:rPr>
+        <w:t>Bảng Vật Tư</w:t>
+      </w:r>
+    </w:p>
+    <w:p>
+      <w:pPr>
+        <w:pStyle w:val="ListParagraph"/>
+        <w:numPr>
+          <w:ilvl w:val="0"/>
+          <w:numId w:val="1"/>
+        </w:numPr>
+        <w:rPr>
+          <w:rFonts w:ascii="Times New Roman" w:hAnsi="Times New Roman" w:cs="Times New Roman"/>
+        </w:rPr>
+      </w:pPr>
+      <w:r>
+        <w:rPr>
+          <w:rFonts w:ascii="Times New Roman" w:hAnsi="Times New Roman" w:cs="Times New Roman"/>
+        </w:rPr>
+        <w:t>Bảng Phiếu nhập</w:t>
+      </w:r>
+    </w:p>
+    <w:p>
+      <w:pPr>
+        <w:pStyle w:val="ListParagraph"/>
+        <w:numPr>
+          <w:ilvl w:val="0"/>
+          <w:numId w:val="1"/>
+        </w:numPr>
+        <w:rPr>
+          <w:rFonts w:ascii="Times New Roman" w:hAnsi="Times New Roman" w:cs="Times New Roman"/>
+        </w:rPr>
+      </w:pPr>
+      <w:r>
+        <w:rPr>
+          <w:rFonts w:ascii="Times New Roman" w:hAnsi="Times New Roman" w:cs="Times New Roman"/>
+        </w:rPr>
+        <w:t>Bảng Phiếu xuất</w:t>
+      </w:r>
     </w:p>
     <w:sectPr>
       <w:pgSz w:w="12240" w:h="15840"/>

</xml_diff>

<commit_message>
Bt Truy van CSDL
</commit_message>
<xml_diff>
--- a/ThietKeCSDL/BÀI TẬP CHUYỂN ĐỔI EDR SANG MÔ HÌNH QUAN HỆ.docx
+++ b/ThietKeCSDL/BÀI TẬP CHUYỂN ĐỔI EDR SANG MÔ HÌNH QUAN HỆ.docx
@@ -452,31 +452,6 @@
       <w:pPr>
         <w:pStyle w:val="ListParagraph"/>
         <w:numPr>
-          <w:ilvl w:val="0"/>
-          <w:numId w:val="1"/>
-        </w:numPr>
-        <w:rPr>
-          <w:rFonts w:ascii="Times New Roman" w:hAnsi="Times New Roman" w:cs="Times New Roman"/>
-        </w:rPr>
-      </w:pPr>
-      <w:r>
-        <w:rPr>
-          <w:rFonts w:ascii="Times New Roman" w:hAnsi="Times New Roman" w:cs="Times New Roman"/>
-        </w:rPr>
-        <w:t>Mối QH 1-n:</w:t>
-      </w:r>
-      <w:r>
-        <w:rPr>
-          <w:rFonts w:ascii="Times New Roman" w:hAnsi="Times New Roman" w:cs="Times New Roman"/>
-          <w:noProof/>
-        </w:rPr>
-        <w:t xml:space="preserve">                   </w:t>
-      </w:r>
-    </w:p>
-    <w:p>
-      <w:pPr>
-        <w:pStyle w:val="ListParagraph"/>
-        <w:numPr>
           <w:ilvl w:val="1"/>
           <w:numId w:val="1"/>
         </w:numPr>
@@ -530,119 +505,119 @@
         <w:rPr>
           <w:rFonts w:ascii="Times New Roman" w:hAnsi="Times New Roman" w:cs="Times New Roman"/>
         </w:rPr>
-        <w:t>1</w:t>
-      </w:r>
-      <w:r>
-        <w:rPr>
-          <w:rFonts w:ascii="Times New Roman" w:hAnsi="Times New Roman" w:cs="Times New Roman"/>
-        </w:rPr>
-        <w:t xml:space="preserve">) ---------- (n) </w:t>
-      </w:r>
-      <w:r>
-        <w:rPr>
-          <w:rFonts w:ascii="Times New Roman" w:hAnsi="Times New Roman" w:cs="Times New Roman"/>
-        </w:rPr>
-        <w:t>Vật tư</w:t>
-      </w:r>
-    </w:p>
-    <w:p>
-      <w:pPr>
-        <w:pStyle w:val="ListParagraph"/>
-        <w:numPr>
-          <w:ilvl w:val="1"/>
-          <w:numId w:val="1"/>
-        </w:numPr>
-        <w:rPr>
-          <w:rFonts w:ascii="Times New Roman" w:hAnsi="Times New Roman" w:cs="Times New Roman"/>
-        </w:rPr>
-      </w:pPr>
-      <w:r>
-        <w:rPr>
-          <w:rFonts w:ascii="Times New Roman" w:hAnsi="Times New Roman" w:cs="Times New Roman"/>
-        </w:rPr>
-        <w:t>Phiếu nhập (</w:t>
-      </w:r>
-      <w:r>
-        <w:rPr>
-          <w:rFonts w:ascii="Times New Roman" w:hAnsi="Times New Roman" w:cs="Times New Roman"/>
-        </w:rPr>
-        <w:t>1</w:t>
-      </w:r>
-      <w:r>
-        <w:rPr>
-          <w:rFonts w:ascii="Times New Roman" w:hAnsi="Times New Roman" w:cs="Times New Roman"/>
-        </w:rPr>
-        <w:t>) ---------- (n) Vật tư</w:t>
-      </w:r>
-    </w:p>
-    <w:p>
-      <w:pPr>
-        <w:pStyle w:val="ListParagraph"/>
-        <w:numPr>
-          <w:ilvl w:val="1"/>
-          <w:numId w:val="1"/>
-        </w:numPr>
-        <w:rPr>
-          <w:rFonts w:ascii="Times New Roman" w:hAnsi="Times New Roman" w:cs="Times New Roman"/>
-        </w:rPr>
-      </w:pPr>
-      <w:r>
-        <w:rPr>
-          <w:rFonts w:ascii="Times New Roman" w:hAnsi="Times New Roman" w:cs="Times New Roman"/>
-        </w:rPr>
-        <w:t>Phiếu xuất</w:t>
-      </w:r>
-      <w:r>
-        <w:rPr>
-          <w:rFonts w:ascii="Times New Roman" w:hAnsi="Times New Roman" w:cs="Times New Roman"/>
-        </w:rPr>
-        <w:t xml:space="preserve"> </w:t>
-      </w:r>
-      <w:r>
-        <w:rPr>
-          <w:rFonts w:ascii="Times New Roman" w:hAnsi="Times New Roman" w:cs="Times New Roman"/>
-        </w:rPr>
-        <w:t xml:space="preserve"> </w:t>
-      </w:r>
-      <w:r>
-        <w:rPr>
-          <w:rFonts w:ascii="Times New Roman" w:hAnsi="Times New Roman" w:cs="Times New Roman"/>
-        </w:rPr>
-        <w:t>(</w:t>
-      </w:r>
-      <w:r>
-        <w:rPr>
-          <w:rFonts w:ascii="Times New Roman" w:hAnsi="Times New Roman" w:cs="Times New Roman"/>
-        </w:rPr>
-        <w:t>1</w:t>
-      </w:r>
-      <w:r>
-        <w:rPr>
-          <w:rFonts w:ascii="Times New Roman" w:hAnsi="Times New Roman" w:cs="Times New Roman"/>
-        </w:rPr>
-        <w:t xml:space="preserve">) ---------- (n) </w:t>
-      </w:r>
-      <w:r>
-        <w:rPr>
-          <w:rFonts w:ascii="Times New Roman" w:hAnsi="Times New Roman" w:cs="Times New Roman"/>
-        </w:rPr>
-        <w:t>Vật tư</w:t>
-      </w:r>
-    </w:p>
-    <w:p>
-      <w:pPr>
-        <w:rPr>
-          <w:rFonts w:ascii="Times New Roman" w:hAnsi="Times New Roman" w:cs="Times New Roman"/>
-        </w:rPr>
-      </w:pPr>
-      <w:r>
-        <w:rPr>
-          <w:rFonts w:ascii="Times New Roman" w:hAnsi="Times New Roman" w:cs="Times New Roman"/>
-        </w:rPr>
-        <w:t>Bước 3: Xác định các thuộc tính đa trị:</w:t>
+        <w:t>n</w:t>
       </w:r>
       <w:bookmarkStart w:id="0" w:name="_GoBack"/>
       <w:bookmarkEnd w:id="0"/>
+      <w:r>
+        <w:rPr>
+          <w:rFonts w:ascii="Times New Roman" w:hAnsi="Times New Roman" w:cs="Times New Roman"/>
+        </w:rPr>
+        <w:t xml:space="preserve">) ---------- (n) </w:t>
+      </w:r>
+      <w:r>
+        <w:rPr>
+          <w:rFonts w:ascii="Times New Roman" w:hAnsi="Times New Roman" w:cs="Times New Roman"/>
+        </w:rPr>
+        <w:t>Vật tư</w:t>
+      </w:r>
+    </w:p>
+    <w:p>
+      <w:pPr>
+        <w:pStyle w:val="ListParagraph"/>
+        <w:numPr>
+          <w:ilvl w:val="1"/>
+          <w:numId w:val="1"/>
+        </w:numPr>
+        <w:rPr>
+          <w:rFonts w:ascii="Times New Roman" w:hAnsi="Times New Roman" w:cs="Times New Roman"/>
+        </w:rPr>
+      </w:pPr>
+      <w:r>
+        <w:rPr>
+          <w:rFonts w:ascii="Times New Roman" w:hAnsi="Times New Roman" w:cs="Times New Roman"/>
+        </w:rPr>
+        <w:t>Phiếu nhập (</w:t>
+      </w:r>
+      <w:r>
+        <w:rPr>
+          <w:rFonts w:ascii="Times New Roman" w:hAnsi="Times New Roman" w:cs="Times New Roman"/>
+        </w:rPr>
+        <w:t>n</w:t>
+      </w:r>
+      <w:r>
+        <w:rPr>
+          <w:rFonts w:ascii="Times New Roman" w:hAnsi="Times New Roman" w:cs="Times New Roman"/>
+        </w:rPr>
+        <w:t>) ---------- (n) Vật tư</w:t>
+      </w:r>
+    </w:p>
+    <w:p>
+      <w:pPr>
+        <w:pStyle w:val="ListParagraph"/>
+        <w:numPr>
+          <w:ilvl w:val="1"/>
+          <w:numId w:val="1"/>
+        </w:numPr>
+        <w:rPr>
+          <w:rFonts w:ascii="Times New Roman" w:hAnsi="Times New Roman" w:cs="Times New Roman"/>
+        </w:rPr>
+      </w:pPr>
+      <w:r>
+        <w:rPr>
+          <w:rFonts w:ascii="Times New Roman" w:hAnsi="Times New Roman" w:cs="Times New Roman"/>
+        </w:rPr>
+        <w:t>Phiếu xuất</w:t>
+      </w:r>
+      <w:r>
+        <w:rPr>
+          <w:rFonts w:ascii="Times New Roman" w:hAnsi="Times New Roman" w:cs="Times New Roman"/>
+        </w:rPr>
+        <w:t xml:space="preserve"> </w:t>
+      </w:r>
+      <w:r>
+        <w:rPr>
+          <w:rFonts w:ascii="Times New Roman" w:hAnsi="Times New Roman" w:cs="Times New Roman"/>
+        </w:rPr>
+        <w:t xml:space="preserve"> </w:t>
+      </w:r>
+      <w:r>
+        <w:rPr>
+          <w:rFonts w:ascii="Times New Roman" w:hAnsi="Times New Roman" w:cs="Times New Roman"/>
+        </w:rPr>
+        <w:t>(</w:t>
+      </w:r>
+      <w:r>
+        <w:rPr>
+          <w:rFonts w:ascii="Times New Roman" w:hAnsi="Times New Roman" w:cs="Times New Roman"/>
+        </w:rPr>
+        <w:t>n</w:t>
+      </w:r>
+      <w:r>
+        <w:rPr>
+          <w:rFonts w:ascii="Times New Roman" w:hAnsi="Times New Roman" w:cs="Times New Roman"/>
+        </w:rPr>
+        <w:t xml:space="preserve">) ---------- (n) </w:t>
+      </w:r>
+      <w:r>
+        <w:rPr>
+          <w:rFonts w:ascii="Times New Roman" w:hAnsi="Times New Roman" w:cs="Times New Roman"/>
+        </w:rPr>
+        <w:t>Vật tư</w:t>
+      </w:r>
+    </w:p>
+    <w:p>
+      <w:pPr>
+        <w:rPr>
+          <w:rFonts w:ascii="Times New Roman" w:hAnsi="Times New Roman" w:cs="Times New Roman"/>
+        </w:rPr>
+      </w:pPr>
+      <w:r>
+        <w:rPr>
+          <w:rFonts w:ascii="Times New Roman" w:hAnsi="Times New Roman" w:cs="Times New Roman"/>
+        </w:rPr>
+        <w:t>Bước 3: Xác định các thuộc tính đa trị:</w:t>
+      </w:r>
     </w:p>
     <w:p>
       <w:pPr>

</xml_diff>